<commit_message>
RELEASE: updated CHANGES.TXT and QRs for I2C
</commit_message>
<xml_diff>
--- a/bitvis_vip_i2c/doc/i2c_bfm_QuickRef.docx
+++ b/bitvis_vip_i2c/doc/i2c_bfm_QuickRef.docx
@@ -4170,8 +4170,6 @@
           <w:szCs w:val="16"/>
         </w:rPr>
       </w:pPr>
-      <w:bookmarkStart w:id="0" w:name="_GoBack"/>
-      <w:bookmarkEnd w:id="0"/>
     </w:p>
     <w:p>
       <w:pPr>
@@ -15328,14 +15326,14 @@
           <w:rFonts w:ascii="Helvetica" w:hAnsi="Helvetica"/>
         </w:rPr>
       </w:pPr>
-      <w:bookmarkStart w:id="1" w:name="_Ref424297123"/>
+      <w:bookmarkStart w:id="0" w:name="_Ref424297123"/>
       <w:r>
         <w:rPr>
           <w:rFonts w:ascii="Helvetica" w:hAnsi="Helvetica"/>
         </w:rPr>
         <w:t>BFM Configuration</w:t>
       </w:r>
-      <w:bookmarkEnd w:id="1"/>
+      <w:bookmarkEnd w:id="0"/>
       <w:r>
         <w:rPr>
           <w:rFonts w:ascii="Helvetica" w:hAnsi="Helvetica"/>
@@ -17909,14 +17907,14 @@
           <w:rFonts w:ascii="Helvetica" w:hAnsi="Helvetica"/>
         </w:rPr>
       </w:pPr>
-      <w:bookmarkStart w:id="2" w:name="_Ref444180146"/>
+      <w:bookmarkStart w:id="1" w:name="_Ref444180146"/>
       <w:r>
         <w:rPr>
           <w:rFonts w:ascii="Helvetica" w:hAnsi="Helvetica"/>
         </w:rPr>
         <w:t>Additional Documentation</w:t>
       </w:r>
-      <w:bookmarkEnd w:id="2"/>
+      <w:bookmarkEnd w:id="1"/>
     </w:p>
     <w:p>
       <w:r>
@@ -18125,7 +18123,7 @@
           <w:rFonts w:ascii="Helvetica" w:hAnsi="Helvetica"/>
         </w:rPr>
       </w:pPr>
-      <w:bookmarkStart w:id="3" w:name="_Ref423952304"/>
+      <w:bookmarkStart w:id="2" w:name="_Ref423952304"/>
       <w:r>
         <w:rPr>
           <w:rFonts w:ascii="Helvetica" w:hAnsi="Helvetica"/>
@@ -18139,7 +18137,7 @@
         <w:lastRenderedPageBreak/>
         <w:t>Local BFM overloads</w:t>
       </w:r>
-      <w:bookmarkEnd w:id="3"/>
+      <w:bookmarkEnd w:id="2"/>
       <w:r>
         <w:rPr>
           <w:rFonts w:ascii="Helvetica" w:hAnsi="Helvetica"/>
@@ -19841,7 +19839,7 @@
               <w:sz w:val="14"/>
               <w:lang w:val="sq-AL"/>
             </w:rPr>
-            <w:t>4</w:t>
+            <w:t>5</w:t>
           </w:r>
           <w:r>
             <w:rPr>
@@ -19897,7 +19895,7 @@
               <w:sz w:val="14"/>
               <w:lang w:val="en-US"/>
             </w:rPr>
-            <w:t>2019-12-03</w:t>
+            <w:t>2020-03-29</w:t>
           </w:r>
           <w:r>
             <w:rPr>
@@ -19908,7 +19906,7 @@
             </w:rPr>
             <w:fldChar w:fldCharType="end"/>
           </w:r>
-          <w:bookmarkStart w:id="4" w:name="_Ref337812553"/>
+          <w:bookmarkStart w:id="3" w:name="_Ref337812553"/>
         </w:p>
       </w:tc>
       <w:tc>
@@ -19998,7 +19996,7 @@
         </w:p>
       </w:tc>
     </w:tr>
-    <w:bookmarkEnd w:id="4"/>
+    <w:bookmarkEnd w:id="3"/>
   </w:tbl>
   <w:p>
     <w:pPr>

</xml_diff>